<commit_message>
Update BRT Sul e o Acesso a Emprego em Brasília.docx
</commit_message>
<xml_diff>
--- a/analysis/BRT Sul e o Acesso a Emprego em Brasília.docx
+++ b/analysis/BRT Sul e o Acesso a Emprego em Brasília.docx
@@ -1,6 +1,6 @@
 
 <file path=word/document.xml><?xml version="1.0" encoding="utf-8"?>
-<w:document xmlns:wpc="http://schemas.microsoft.com/office/word/2010/wordprocessingCanvas" xmlns:cx="http://schemas.microsoft.com/office/drawing/2014/chartex" xmlns:cx1="http://schemas.microsoft.com/office/drawing/2015/9/8/chartex" xmlns:cx2="http://schemas.microsoft.com/office/drawing/2015/10/21/chartex" xmlns:cx3="http://schemas.microsoft.com/office/drawing/2016/5/9/chartex" xmlns:cx4="http://schemas.microsoft.com/office/drawing/2016/5/10/chartex" xmlns:cx5="http://schemas.microsoft.com/office/drawing/2016/5/11/chartex" xmlns:cx6="http://schemas.microsoft.com/office/drawing/2016/5/12/chartex" xmlns:cx7="http://schemas.microsoft.com/office/drawing/2016/5/13/chartex" xmlns:cx8="http://schemas.microsoft.com/office/drawing/2016/5/14/chartex" xmlns:mc="http://schemas.openxmlformats.org/markup-compatibility/2006" xmlns:aink="http://schemas.microsoft.com/office/drawing/2016/ink" xmlns:am3d="http://schemas.microsoft.com/office/drawing/2017/model3d" xmlns:o="urn:schemas-microsoft-com:office:office" xmlns:oel="http://schemas.microsoft.com/office/2019/extlst" xmlns:r="http://schemas.openxmlformats.org/officeDocument/2006/relationships" xmlns:m="http://schemas.openxmlformats.org/officeDocument/2006/math" xmlns:v="urn:schemas-microsoft-com:vml" xmlns:wp14="http://schemas.microsoft.com/office/word/2010/wordprocessingDrawing" xmlns:wp="http://schemas.openxmlformats.org/drawingml/2006/wordprocessingDrawing" xmlns:w10="urn:schemas-microsoft-com:office:word" xmlns:w="http://schemas.openxmlformats.org/wordprocessingml/2006/main" xmlns:w14="http://schemas.microsoft.com/office/word/2010/wordml" xmlns:w15="http://schemas.microsoft.com/office/word/2012/wordml" xmlns:w16cex="http://schemas.microsoft.com/office/word/2018/wordml/cex" xmlns:w16cid="http://schemas.microsoft.com/office/word/2016/wordml/cid" xmlns:w16="http://schemas.microsoft.com/office/word/2018/wordml" xmlns:w16du="http://schemas.microsoft.com/office/word/2023/wordml/word16du" xmlns:w16sdtdh="http://schemas.microsoft.com/office/word/2020/wordml/sdtdatahash" xmlns:w16se="http://schemas.microsoft.com/office/word/2015/wordml/symex" xmlns:wpg="http://schemas.microsoft.com/office/word/2010/wordprocessingGroup" xmlns:wpi="http://schemas.microsoft.com/office/word/2010/wordprocessingInk" xmlns:wne="http://schemas.microsoft.com/office/word/2006/wordml" xmlns:wps="http://schemas.microsoft.com/office/word/2010/wordprocessingShape" mc:Ignorable="w14 w15 w16se w16cid w16 w16cex w16sdtdh w16du wp14">
+<w:document xmlns:wpc="http://schemas.microsoft.com/office/word/2010/wordprocessingCanvas" xmlns:cx="http://schemas.microsoft.com/office/drawing/2014/chartex" xmlns:cx1="http://schemas.microsoft.com/office/drawing/2015/9/8/chartex" xmlns:cx2="http://schemas.microsoft.com/office/drawing/2015/10/21/chartex" xmlns:cx3="http://schemas.microsoft.com/office/drawing/2016/5/9/chartex" xmlns:cx4="http://schemas.microsoft.com/office/drawing/2016/5/10/chartex" xmlns:cx5="http://schemas.microsoft.com/office/drawing/2016/5/11/chartex" xmlns:cx6="http://schemas.microsoft.com/office/drawing/2016/5/12/chartex" xmlns:cx7="http://schemas.microsoft.com/office/drawing/2016/5/13/chartex" xmlns:cx8="http://schemas.microsoft.com/office/drawing/2016/5/14/chartex" xmlns:mc="http://schemas.openxmlformats.org/markup-compatibility/2006" xmlns:aink="http://schemas.microsoft.com/office/drawing/2016/ink" xmlns:am3d="http://schemas.microsoft.com/office/drawing/2017/model3d" xmlns:o="urn:schemas-microsoft-com:office:office" xmlns:r="http://schemas.openxmlformats.org/officeDocument/2006/relationships" xmlns:m="http://schemas.openxmlformats.org/officeDocument/2006/math" xmlns:v="urn:schemas-microsoft-com:vml" xmlns:wp14="http://schemas.microsoft.com/office/word/2010/wordprocessingDrawing" xmlns:wp="http://schemas.openxmlformats.org/drawingml/2006/wordprocessingDrawing" xmlns:w10="urn:schemas-microsoft-com:office:word" xmlns:w="http://schemas.openxmlformats.org/wordprocessingml/2006/main" xmlns:w14="http://schemas.microsoft.com/office/word/2010/wordml" xmlns:w15="http://schemas.microsoft.com/office/word/2012/wordml" xmlns:w16cid="http://schemas.microsoft.com/office/word/2016/wordml/cid" xmlns:w16se="http://schemas.microsoft.com/office/word/2015/wordml/symex" xmlns:wpg="http://schemas.microsoft.com/office/word/2010/wordprocessingGroup" xmlns:wpi="http://schemas.microsoft.com/office/word/2010/wordprocessingInk" xmlns:wne="http://schemas.microsoft.com/office/word/2006/wordml" xmlns:wps="http://schemas.microsoft.com/office/word/2010/wordprocessingShape" mc:Ignorable="w14 w15 w16se w16cid wp14">
   <w:body>
     <w:p>
       <w:pPr>
@@ -45,6 +45,9 @@
       </w:r>
     </w:p>
     <w:p>
+      <w:pPr>
+        <w:ind w:firstLine="708"/>
+      </w:pPr>
       <w:r>
         <w:t xml:space="preserve">O </w:t>
       </w:r>
@@ -73,24 +76,79 @@
         <w:t>2014</w:t>
       </w:r>
       <w:r>
-        <w:t xml:space="preserve">, tendo suas obras iniciadas em dezembro de 2011. Em 2012 o projeto foi incluído no Programa de Aceleração do Crescimento, passando a contar com recursos da União para a sua execução (citar Relatório do IPEA). </w:t>
-      </w:r>
-      <w:r>
-        <w:t>O sistema operou nove meses em teste e passou a ter as passagens cobradas</w:t>
+        <w:t>, tendo suas obras iniciadas em dezembro de 2011. Em 2012 o projeto foi incluído no Programa de Aceleração do Crescimento, passando a contar com recursos da União para a sua execução (citar Relatório do IPEA). O sistema operou nove meses em teste</w:t>
+      </w:r>
+      <w:r>
+        <w:t xml:space="preserve"> sem cobrança de tarifas,</w:t>
       </w:r>
       <w:r>
         <w:t xml:space="preserve"> </w:t>
       </w:r>
       <w:r>
-        <w:t>a partir</w:t>
-      </w:r>
-      <w:r>
-        <w:t xml:space="preserve"> de abril de 2015.</w:t>
+        <w:t>p</w:t>
+      </w:r>
+      <w:r>
+        <w:t>ass</w:t>
+      </w:r>
+      <w:r>
+        <w:t>ando</w:t>
+      </w:r>
+      <w:r>
+        <w:t xml:space="preserve"> </w:t>
+      </w:r>
+      <w:r>
+        <w:t>a operar comercialmente</w:t>
+      </w:r>
+      <w:r>
+        <w:t xml:space="preserve"> a partir de abril de 2015.</w:t>
       </w:r>
     </w:p>
     <w:p>
-      <w:r>
-        <w:t xml:space="preserve">O trecho do BRT Sul que liga Gama e Santa Maria à Rodoviária do Plano Piloto passando pela região do Park Way conta com 8 estações, totalizando 3,2 km. 27,4 km são de faixas exclusivas para os coletivos e para ônibus do entorno. Outros 8,8 km são de uso misto entre ônibus e carros devido ao trecho em questão atravessar o patrimônio tombado de Brasília. </w:t>
+      <w:pPr>
+        <w:ind w:firstLine="708"/>
+      </w:pPr>
+      <w:r>
+        <w:t xml:space="preserve">O trecho do BRT Sul que liga Gama e Santa Maria à Rodoviária do Plano Piloto passando pela região do </w:t>
+      </w:r>
+      <w:bookmarkStart w:id="0" w:name="_GoBack"/>
+      <w:bookmarkEnd w:id="0"/>
+      <w:r>
+        <w:t>Park Way conta com 8 estações, totalizando 3</w:t>
+      </w:r>
+      <w:r>
+        <w:t>6</w:t>
+      </w:r>
+      <w:r>
+        <w:t xml:space="preserve">,2 km. 27,4 km são de faixas exclusivas para os coletivos e para ônibus do entorno. Outros 8,8 km são de uso misto entre ônibus e carros devido ao trecho em questão atravessar o patrimônio tombado de Brasília. </w:t>
+      </w:r>
+    </w:p>
+    <w:p>
+      <w:pPr>
+        <w:ind w:firstLine="708"/>
+      </w:pPr>
+      <w:r>
+        <w:t>O</w:t>
+      </w:r>
+      <w:r>
+        <w:t>riginalmente, o sistema</w:t>
+      </w:r>
+      <w:r>
+        <w:t xml:space="preserve"> conta</w:t>
+      </w:r>
+      <w:r>
+        <w:t>va</w:t>
+      </w:r>
+      <w:r>
+        <w:t xml:space="preserve"> com</w:t>
+      </w:r>
+      <w:r>
+        <w:t xml:space="preserve"> as</w:t>
+      </w:r>
+      <w:r>
+        <w:t xml:space="preserve"> linhas expressas, que realizam o a trajetória Gama/Santa Maria sem paradas ao longo do percurso, e as linhas “paradoras”, que fazem embarque e desembarque dos passageiros ao longo do corredor</w:t>
+      </w:r>
+      <w:r>
+        <w:t xml:space="preserve"> e saindo do corredor para deixar passageiros em outros pontos do Plano Piloto</w:t>
       </w:r>
     </w:p>
     <w:p/>
@@ -107,7 +165,7 @@
 </file>
 
 <file path=word/styles.xml><?xml version="1.0" encoding="utf-8"?>
-<w:styles xmlns:mc="http://schemas.openxmlformats.org/markup-compatibility/2006" xmlns:r="http://schemas.openxmlformats.org/officeDocument/2006/relationships" xmlns:w="http://schemas.openxmlformats.org/wordprocessingml/2006/main" xmlns:w14="http://schemas.microsoft.com/office/word/2010/wordml" xmlns:w15="http://schemas.microsoft.com/office/word/2012/wordml" xmlns:w16cex="http://schemas.microsoft.com/office/word/2018/wordml/cex" xmlns:w16cid="http://schemas.microsoft.com/office/word/2016/wordml/cid" xmlns:w16="http://schemas.microsoft.com/office/word/2018/wordml" xmlns:w16du="http://schemas.microsoft.com/office/word/2023/wordml/word16du" xmlns:w16sdtdh="http://schemas.microsoft.com/office/word/2020/wordml/sdtdatahash" xmlns:w16se="http://schemas.microsoft.com/office/word/2015/wordml/symex" mc:Ignorable="w14 w15 w16se w16cid w16 w16cex w16sdtdh w16du">
+<w:styles xmlns:mc="http://schemas.openxmlformats.org/markup-compatibility/2006" xmlns:r="http://schemas.openxmlformats.org/officeDocument/2006/relationships" xmlns:w="http://schemas.openxmlformats.org/wordprocessingml/2006/main" xmlns:w14="http://schemas.microsoft.com/office/word/2010/wordml" xmlns:w15="http://schemas.microsoft.com/office/word/2012/wordml" xmlns:w16cid="http://schemas.microsoft.com/office/word/2016/wordml/cid" xmlns:w16se="http://schemas.microsoft.com/office/word/2015/wordml/symex" mc:Ignorable="w14 w15 w16se w16cid">
   <w:docDefaults>
     <w:rPrDefault>
       <w:rPr>
@@ -125,7 +183,7 @@
       </w:pPr>
     </w:pPrDefault>
   </w:docDefaults>
-  <w:latentStyles w:defLockedState="0" w:defUIPriority="99" w:defSemiHidden="0" w:defUnhideWhenUsed="0" w:defQFormat="0" w:count="376">
+  <w:latentStyles w:defLockedState="0" w:defUIPriority="99" w:defSemiHidden="0" w:defUnhideWhenUsed="0" w:defQFormat="0" w:count="375">
     <w:lsdException w:name="Normal" w:uiPriority="0" w:qFormat="1"/>
     <w:lsdException w:name="heading 1" w:uiPriority="9" w:qFormat="1"/>
     <w:lsdException w:name="heading 2" w:semiHidden="1" w:uiPriority="9" w:unhideWhenUsed="1" w:qFormat="1"/>
@@ -501,7 +559,6 @@
     <w:lsdException w:name="Smart Hyperlink" w:semiHidden="1" w:unhideWhenUsed="1"/>
     <w:lsdException w:name="Hashtag" w:semiHidden="1" w:unhideWhenUsed="1"/>
     <w:lsdException w:name="Unresolved Mention" w:semiHidden="1" w:unhideWhenUsed="1"/>
-    <w:lsdException w:name="Smart Link" w:semiHidden="1" w:unhideWhenUsed="1"/>
   </w:latentStyles>
   <w:style w:type="paragraph" w:default="1" w:styleId="Normal">
     <w:name w:val="Normal"/>
@@ -709,6 +766,7 @@
   <w:style w:type="character" w:default="1" w:styleId="Fontepargpadro">
     <w:name w:val="Default Paragraph Font"/>
     <w:uiPriority w:val="1"/>
+    <w:semiHidden/>
     <w:unhideWhenUsed/>
   </w:style>
   <w:style w:type="table" w:default="1" w:styleId="Tabelanormal">

</xml_diff>